<commit_message>
Added overtime support base
</commit_message>
<xml_diff>
--- a/Xplicity Holidays/Templates/Order Template.docx
+++ b/Xplicity Holidays/Templates/Order Template.docx
@@ -213,31 +213,19 @@
       <w:r>
         <w:t>(</w:t>
       </w:r>
+      <w:r>
+        <w:t>{WORK_DAY_COUNT}</w:t>
+      </w:r>
+      <w:r>
+        <w:t xml:space="preserve"> d.d.)</w:t>
+      </w:r>
+      <w:r>
+        <w:t>{OVERTIME_ORDER}</w:t>
+      </w:r>
       <w:bookmarkStart w:id="0" w:name="_GoBack"/>
       <w:bookmarkEnd w:id="0"/>
       <w:r>
-        <w:t>{WORK_DAY_COUNT}</w:t>
-      </w:r>
-      <w:r>
-        <w:t xml:space="preserve"> d.d.)</w:t>
-      </w:r>
-      <w:r>
-        <w:t xml:space="preserve"> </w:t>
-      </w:r>
-      <w:r>
-        <w:t xml:space="preserve">panaudojant už viršvalandinį darbą susikaupusias </w:t>
-      </w:r>
-      <w:r>
-        <w:rPr>
-          <w:color w:val="FF0000"/>
-        </w:rPr>
-        <w:t>XX</w:t>
-      </w:r>
-      <w:r>
-        <w:t xml:space="preserve"> </w:t>
-      </w:r>
-      <w:r>
-        <w:t>valandas.</w:t>
+        <w:t>.</w:t>
       </w:r>
     </w:p>
     <w:p>

</xml_diff>

<commit_message>
Request Paid Info add and refactoring
</commit_message>
<xml_diff>
--- a/Xplicity Holidays/Templates/Order Template.docx
+++ b/Xplicity Holidays/Templates/Order Template.docx
@@ -184,48 +184,45 @@
         <w:t xml:space="preserve"> </w:t>
       </w:r>
       <w:r>
-        <w:t>{HOLIDAY_PAID_INFO}</w:t>
-      </w:r>
-      <w:r>
-        <w:t xml:space="preserve"> atostoga</w:t>
-      </w:r>
-      <w:r>
-        <w:t>s</w:t>
-      </w:r>
-      <w:r>
-        <w:t xml:space="preserve"> </w:t>
-      </w:r>
-      <w:r>
-        <w:t xml:space="preserve">nuo </w:t>
-      </w:r>
-      <w:r>
-        <w:t xml:space="preserve">{HOLIDAY_BEGIN} </w:t>
-      </w:r>
-      <w:r>
-        <w:t xml:space="preserve">iki </w:t>
-      </w:r>
-      <w:r>
-        <w:t>{HOLIDAY_END} imtinai</w:t>
-      </w:r>
-      <w:r>
-        <w:t xml:space="preserve"> </w:t>
-      </w:r>
-      <w:r>
-        <w:t>(</w:t>
-      </w:r>
-      <w:r>
-        <w:t>{WORK_DAY_COUNT}</w:t>
-      </w:r>
-      <w:r>
-        <w:t xml:space="preserve"> d.d.)</w:t>
-      </w:r>
-      <w:r>
-        <w:t>{OVERTIME_ORDER}</w:t>
+        <w:t>{ORDER_PAID_INFO}</w:t>
       </w:r>
       <w:bookmarkStart w:id="0" w:name="_GoBack"/>
       <w:bookmarkEnd w:id="0"/>
       <w:r>
-        <w:t>.</w:t>
+        <w:t xml:space="preserve"> atostoga</w:t>
+      </w:r>
+      <w:r>
+        <w:t>s</w:t>
+      </w:r>
+      <w:r>
+        <w:t xml:space="preserve"> </w:t>
+      </w:r>
+      <w:r>
+        <w:t xml:space="preserve">nuo </w:t>
+      </w:r>
+      <w:r>
+        <w:t xml:space="preserve">{HOLIDAY_BEGIN} </w:t>
+      </w:r>
+      <w:r>
+        <w:t xml:space="preserve">iki </w:t>
+      </w:r>
+      <w:r>
+        <w:t>{HOLIDAY_END} imtinai</w:t>
+      </w:r>
+      <w:r>
+        <w:t xml:space="preserve"> </w:t>
+      </w:r>
+      <w:r>
+        <w:t>(</w:t>
+      </w:r>
+      <w:r>
+        <w:t>{WORK_DAY_COUNT}</w:t>
+      </w:r>
+      <w:r>
+        <w:t xml:space="preserve"> d.d.)</w:t>
+      </w:r>
+      <w:r>
+        <w:t>{OVERTIME_ORDER}.</w:t>
       </w:r>
     </w:p>
     <w:p>

</xml_diff>